<commit_message>
Actualización 7 enero 10:45Am
</commit_message>
<xml_diff>
--- a/templates_word/detalles_bienes.docx
+++ b/templates_word/detalles_bienes.docx
@@ -138,6 +138,15 @@
               </w:rPr>
               <w:t xml:space="preserve">USUARIO: </w:t>
             </w:r>
+            <w:r>
+              <w:rPr>
+                <w:rFonts w:ascii="DigifaceWide" w:hAnsi="DigifaceWide" w:cs="Arial"/>
+                <w:sz w:val="14"/>
+                <w:szCs w:val="14"/>
+                <w:lang w:val="es-VE"/>
+              </w:rPr>
+              <w:t>{{Usuario}}</w:t>
+            </w:r>
           </w:p>
         </w:tc>
       </w:tr>
@@ -186,7 +195,7 @@
                 <w:szCs w:val="14"/>
                 <w:lang w:val="es-VE"/>
               </w:rPr>
-              <w:t>4</w:t>
+              <w:t>5</w:t>
             </w:r>
             <w:r>
               <w:rPr>
@@ -238,7 +247,25 @@
           <w:sz w:val="24"/>
           <w:szCs w:val="24"/>
         </w:rPr>
-        <w:t>DETALLES DEL BIEN NACIONAL</w:t>
+        <w:t>DETALLES DE</w:t>
+      </w:r>
+      <w:r>
+        <w:rPr>
+          <w:b/>
+          <w:bCs/>
+          <w:sz w:val="24"/>
+          <w:szCs w:val="24"/>
+        </w:rPr>
+        <w:t xml:space="preserve"> ASIGNACIÓN DEL</w:t>
+      </w:r>
+      <w:r>
+        <w:rPr>
+          <w:b/>
+          <w:bCs/>
+          <w:sz w:val="24"/>
+          <w:szCs w:val="24"/>
+        </w:rPr>
+        <w:t xml:space="preserve"> BIEN NACIONAL</w:t>
       </w:r>
     </w:p>
     <w:p>
@@ -281,13 +308,48 @@
           <w:sz w:val="24"/>
           <w:szCs w:val="24"/>
         </w:rPr>
-        <w:t xml:space="preserve"> – PRODUCTO - MARCA</w:t>
+        <w:t xml:space="preserve"> – </w:t>
+      </w:r>
+      <w:r>
+        <w:rPr>
+          <w:b/>
+          <w:bCs/>
+          <w:sz w:val="24"/>
+          <w:szCs w:val="24"/>
+        </w:rPr>
+        <w:t>{{Producto}}</w:t>
+      </w:r>
+      <w:r>
+        <w:rPr>
+          <w:b/>
+          <w:bCs/>
+          <w:sz w:val="24"/>
+          <w:szCs w:val="24"/>
+        </w:rPr>
+        <w:t xml:space="preserve"> </w:t>
+      </w:r>
+      <w:r>
+        <w:rPr>
+          <w:b/>
+          <w:bCs/>
+          <w:sz w:val="24"/>
+          <w:szCs w:val="24"/>
+        </w:rPr>
+        <w:t>– {{Marca}}</w:t>
       </w:r>
     </w:p>
     <w:p/>
     <w:p>
-      <w:r>
-        <w:t>ID:</w:t>
+      <w:proofErr w:type="spellStart"/>
+      <w:r>
+        <w:t>N°</w:t>
+      </w:r>
+      <w:proofErr w:type="spellEnd"/>
+      <w:r>
+        <w:t xml:space="preserve"> DE BIEN</w:t>
+      </w:r>
+      <w:r>
+        <w:t>:</w:t>
       </w:r>
       <w:r>
         <w:t xml:space="preserve"> </w:t>
@@ -298,43 +360,109 @@
     </w:p>
     <w:p>
       <w:r>
-        <w:t xml:space="preserve">CÓDIGO: </w:t>
+        <w:t>PRODUCTO:</w:t>
+      </w:r>
+      <w:r>
+        <w:rPr>
+          <w:b/>
+          <w:bCs/>
+          <w:sz w:val="24"/>
+          <w:szCs w:val="24"/>
+        </w:rPr>
+        <w:t xml:space="preserve"> </w:t>
+      </w:r>
+      <w:r>
+        <w:rPr>
+          <w:b/>
+          <w:bCs/>
+          <w:sz w:val="24"/>
+          <w:szCs w:val="24"/>
+        </w:rPr>
+        <w:t>{{Producto}}</w:t>
+      </w:r>
+    </w:p>
+    <w:p>
+      <w:r>
+        <w:t xml:space="preserve">COLOR: </w:t>
+      </w:r>
+      <w:r>
+        <w:rPr>
+          <w:b/>
+          <w:bCs/>
+          <w:sz w:val="24"/>
+          <w:szCs w:val="24"/>
+        </w:rPr>
+        <w:t>{{Color}}</w:t>
+      </w:r>
+    </w:p>
+    <w:p>
+      <w:r>
+        <w:t>MARCA:</w:t>
+      </w:r>
+      <w:r>
+        <w:rPr>
+          <w:b/>
+          <w:bCs/>
+          <w:sz w:val="24"/>
+          <w:szCs w:val="24"/>
+        </w:rPr>
+        <w:t xml:space="preserve"> </w:t>
+      </w:r>
+      <w:r>
+        <w:rPr>
+          <w:b/>
+          <w:bCs/>
+          <w:sz w:val="24"/>
+          <w:szCs w:val="24"/>
+        </w:rPr>
+        <w:t>{{Marca}}</w:t>
+      </w:r>
+    </w:p>
+    <w:p>
+      <w:r>
+        <w:t xml:space="preserve">MODELO: </w:t>
+      </w:r>
+      <w:r>
+        <w:rPr>
+          <w:b/>
+          <w:bCs/>
+          <w:sz w:val="24"/>
+          <w:szCs w:val="24"/>
+        </w:rPr>
+        <w:t>{{Modelo}}</w:t>
+      </w:r>
+    </w:p>
+    <w:p>
+      <w:r>
+        <w:t>UNIDAD SOLICITANTE</w:t>
+      </w:r>
+      <w:r>
+        <w:t>:</w:t>
+      </w:r>
+      <w:r>
+        <w:t xml:space="preserve"> </w:t>
+      </w:r>
+      <w:r>
+        <w:t xml:space="preserve">Gerencia de </w:t>
       </w:r>
       <w:r>
         <w:t>{{</w:t>
       </w:r>
       <w:proofErr w:type="spellStart"/>
       <w:r>
-        <w:t>Codigo</w:t>
+        <w:t>GerenciaID</w:t>
       </w:r>
       <w:proofErr w:type="spellEnd"/>
       <w:r>
         <w:t>}}</w:t>
       </w:r>
-      <w:r>
-        <w:tab/>
-      </w:r>
-    </w:p>
-    <w:p>
-      <w:r>
-        <w:t>GERENCIA:</w:t>
-      </w:r>
-      <w:r>
-        <w:t xml:space="preserve"> </w:t>
-      </w:r>
-      <w:r>
-        <w:t>{{</w:t>
-      </w:r>
-      <w:proofErr w:type="spellStart"/>
-      <w:r>
-        <w:t>GerenciaID</w:t>
-      </w:r>
-      <w:proofErr w:type="spellEnd"/>
-      <w:r>
-        <w:t>}}</w:t>
-      </w:r>
-    </w:p>
-    <w:p>
+    </w:p>
+    <w:p>
+      <w:pPr>
+        <w:rPr>
+          <w:u w:val="single"/>
+        </w:rPr>
+      </w:pPr>
       <w:r>
         <w:t>FECHA DE ASIGNACIÓN:</w:t>
       </w:r>
@@ -369,90 +497,16 @@
         <mc:AlternateContent>
           <mc:Choice Requires="wps">
             <w:drawing>
-              <wp:anchor distT="0" distB="0" distL="114300" distR="114300" simplePos="0" relativeHeight="251659264" behindDoc="0" locked="0" layoutInCell="1" allowOverlap="1" wp14:anchorId="027A829E" wp14:editId="1819F3DF">
+              <wp:anchor distT="0" distB="0" distL="114300" distR="114300" simplePos="0" relativeHeight="251656190" behindDoc="0" locked="0" layoutInCell="1" allowOverlap="1" wp14:anchorId="51AA5C85" wp14:editId="49183EF4">
                 <wp:simplePos x="0" y="0"/>
                 <wp:positionH relativeFrom="column">
-                  <wp:posOffset>628650</wp:posOffset>
+                  <wp:posOffset>3794161</wp:posOffset>
                 </wp:positionH>
                 <wp:positionV relativeFrom="paragraph">
-                  <wp:posOffset>285115</wp:posOffset>
+                  <wp:posOffset>260350</wp:posOffset>
                 </wp:positionV>
-                <wp:extent cx="914400" cy="914400"/>
-                <wp:effectExtent l="0" t="0" r="19050" b="19050"/>
-                <wp:wrapNone/>
-                <wp:docPr id="11" name="Rectángulo 10">
-                  <a:extLst xmlns:a="http://schemas.openxmlformats.org/drawingml/2006/main">
-                    <a:ext uri="{FF2B5EF4-FFF2-40B4-BE49-F238E27FC236}">
-                      <a16:creationId xmlns:a16="http://schemas.microsoft.com/office/drawing/2014/main" id="{D1456A82-21D6-4A67-62C1-F03FA1FF4AB4}"/>
-                    </a:ext>
-                  </a:extLst>
-                </wp:docPr>
-                <wp:cNvGraphicFramePr/>
-                <a:graphic xmlns:a="http://schemas.openxmlformats.org/drawingml/2006/main">
-                  <a:graphicData uri="http://schemas.microsoft.com/office/word/2010/wordprocessingShape">
-                    <wps:wsp>
-                      <wps:cNvSpPr/>
-                      <wps:spPr>
-                        <a:xfrm>
-                          <a:off x="0" y="0"/>
-                          <a:ext cx="914400" cy="914400"/>
-                        </a:xfrm>
-                        <a:prstGeom prst="rect">
-                          <a:avLst/>
-                        </a:prstGeom>
-                        <a:ln/>
-                      </wps:spPr>
-                      <wps:style>
-                        <a:lnRef idx="2">
-                          <a:schemeClr val="dk1"/>
-                        </a:lnRef>
-                        <a:fillRef idx="1">
-                          <a:schemeClr val="lt1"/>
-                        </a:fillRef>
-                        <a:effectRef idx="0">
-                          <a:schemeClr val="dk1"/>
-                        </a:effectRef>
-                        <a:fontRef idx="minor">
-                          <a:schemeClr val="dk1"/>
-                        </a:fontRef>
-                      </wps:style>
-                      <wps:bodyPr rtlCol="0" anchor="ctr"/>
-                    </wps:wsp>
-                  </a:graphicData>
-                </a:graphic>
-                <wp14:sizeRelH relativeFrom="margin">
-                  <wp14:pctWidth>0</wp14:pctWidth>
-                </wp14:sizeRelH>
-                <wp14:sizeRelV relativeFrom="margin">
-                  <wp14:pctHeight>0</wp14:pctHeight>
-                </wp14:sizeRelV>
-              </wp:anchor>
-            </w:drawing>
-          </mc:Choice>
-          <mc:Fallback>
-            <w:pict>
-              <v:rect w14:anchorId="582A9A8D" id="Rectángulo 10" o:spid="_x0000_s1026" style="position:absolute;margin-left:49.5pt;margin-top:22.45pt;width:1in;height:1in;z-index:251659264;visibility:visible;mso-wrap-style:square;mso-width-percent:0;mso-height-percent:0;mso-wrap-distance-left:9pt;mso-wrap-distance-top:0;mso-wrap-distance-right:9pt;mso-wrap-distance-bottom:0;mso-position-horizontal:absolute;mso-position-horizontal-relative:text;mso-position-vertical:absolute;mso-position-vertical-relative:text;mso-width-percent:0;mso-height-percent:0;mso-width-relative:margin;mso-height-relative:margin;v-text-anchor:middle" o:gfxdata="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" fillcolor="white [3201]" strokecolor="black [3200]" strokeweight="1pt"/>
-            </w:pict>
-          </mc:Fallback>
-        </mc:AlternateContent>
-      </w:r>
-      <w:r>
-        <w:rPr>
-          <w:noProof/>
-        </w:rPr>
-        <mc:AlternateContent>
-          <mc:Choice Requires="wps">
-            <w:drawing>
-              <wp:anchor distT="0" distB="0" distL="114300" distR="114300" simplePos="0" relativeHeight="251661312" behindDoc="0" locked="0" layoutInCell="1" allowOverlap="1" wp14:anchorId="51AA5C85" wp14:editId="31DC9553">
-                <wp:simplePos x="0" y="0"/>
-                <wp:positionH relativeFrom="column">
-                  <wp:posOffset>3701415</wp:posOffset>
-                </wp:positionH>
-                <wp:positionV relativeFrom="paragraph">
-                  <wp:posOffset>274320</wp:posOffset>
-                </wp:positionV>
-                <wp:extent cx="914400" cy="914400"/>
-                <wp:effectExtent l="0" t="0" r="19050" b="19050"/>
+                <wp:extent cx="942340" cy="944880"/>
+                <wp:effectExtent l="0" t="0" r="10160" b="26670"/>
                 <wp:wrapNone/>
                 <wp:docPr id="1342439207" name="Rectángulo 10"/>
                 <wp:cNvGraphicFramePr/>
@@ -463,7 +517,7 @@
                       <wps:spPr>
                         <a:xfrm>
                           <a:off x="0" y="0"/>
-                          <a:ext cx="914400" cy="914400"/>
+                          <a:ext cx="942340" cy="944880"/>
                         </a:xfrm>
                         <a:prstGeom prst="rect">
                           <a:avLst/>
@@ -515,7 +569,7 @@
           </mc:Choice>
           <mc:Fallback>
             <w:pict>
-              <v:rect w14:anchorId="51AA5C85" id="Rectángulo 10" o:spid="_x0000_s1026" style="position:absolute;margin-left:291.45pt;margin-top:21.6pt;width:1in;height:1in;z-index:251661312;visibility:visible;mso-wrap-style:square;mso-width-percent:0;mso-height-percent:0;mso-wrap-distance-left:9pt;mso-wrap-distance-top:0;mso-wrap-distance-right:9pt;mso-wrap-distance-bottom:0;mso-position-horizontal:absolute;mso-position-horizontal-relative:text;mso-position-vertical:absolute;mso-position-vertical-relative:text;mso-width-percent:0;mso-height-percent:0;mso-width-relative:margin;mso-height-relative:margin;v-text-anchor:middle" o:gfxdata="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" filled="f" strokecolor="black [3213]" strokeweight="1pt">
+              <v:rect w14:anchorId="51AA5C85" id="Rectángulo 10" o:spid="_x0000_s1026" style="position:absolute;margin-left:298.75pt;margin-top:20.5pt;width:74.2pt;height:74.4pt;z-index:251656190;visibility:visible;mso-wrap-style:square;mso-width-percent:0;mso-height-percent:0;mso-wrap-distance-left:9pt;mso-wrap-distance-top:0;mso-wrap-distance-right:9pt;mso-wrap-distance-bottom:0;mso-position-horizontal:absolute;mso-position-horizontal-relative:text;mso-position-vertical:absolute;mso-position-vertical-relative:text;mso-width-percent:0;mso-height-percent:0;mso-width-relative:margin;mso-height-relative:margin;v-text-anchor:middle" o:gfxdata="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" filled="f" strokecolor="black [3213]" strokeweight="1pt">
                 <v:textbox>
                   <w:txbxContent>
                     <w:p>
@@ -530,40 +584,174 @@
           </mc:Fallback>
         </mc:AlternateContent>
       </w:r>
-    </w:p>
-    <w:p>
-      <w:pPr>
-        <w:jc w:val="center"/>
+      <w:r>
+        <w:rPr>
+          <w:noProof/>
+        </w:rPr>
+        <mc:AlternateContent>
+          <mc:Choice Requires="wps">
+            <w:drawing>
+              <wp:anchor distT="0" distB="0" distL="114300" distR="114300" simplePos="0" relativeHeight="251657470" behindDoc="0" locked="0" layoutInCell="1" allowOverlap="1" wp14:anchorId="027A829E" wp14:editId="5D53223D">
+                <wp:simplePos x="0" y="0"/>
+                <wp:positionH relativeFrom="column">
+                  <wp:posOffset>628650</wp:posOffset>
+                </wp:positionH>
+                <wp:positionV relativeFrom="paragraph">
+                  <wp:posOffset>285115</wp:posOffset>
+                </wp:positionV>
+                <wp:extent cx="914400" cy="914400"/>
+                <wp:effectExtent l="0" t="0" r="19050" b="19050"/>
+                <wp:wrapNone/>
+                <wp:docPr id="11" name="Rectángulo 10">
+                  <a:extLst xmlns:a="http://schemas.openxmlformats.org/drawingml/2006/main">
+                    <a:ext uri="{FF2B5EF4-FFF2-40B4-BE49-F238E27FC236}">
+                      <a16:creationId xmlns:a16="http://schemas.microsoft.com/office/drawing/2014/main" id="{D1456A82-21D6-4A67-62C1-F03FA1FF4AB4}"/>
+                    </a:ext>
+                  </a:extLst>
+                </wp:docPr>
+                <wp:cNvGraphicFramePr/>
+                <a:graphic xmlns:a="http://schemas.openxmlformats.org/drawingml/2006/main">
+                  <a:graphicData uri="http://schemas.microsoft.com/office/word/2010/wordprocessingShape">
+                    <wps:wsp>
+                      <wps:cNvSpPr/>
+                      <wps:spPr>
+                        <a:xfrm>
+                          <a:off x="0" y="0"/>
+                          <a:ext cx="914400" cy="914400"/>
+                        </a:xfrm>
+                        <a:prstGeom prst="rect">
+                          <a:avLst/>
+                        </a:prstGeom>
+                        <a:noFill/>
+                        <a:ln/>
+                      </wps:spPr>
+                      <wps:style>
+                        <a:lnRef idx="2">
+                          <a:schemeClr val="dk1"/>
+                        </a:lnRef>
+                        <a:fillRef idx="1">
+                          <a:schemeClr val="lt1"/>
+                        </a:fillRef>
+                        <a:effectRef idx="0">
+                          <a:schemeClr val="dk1"/>
+                        </a:effectRef>
+                        <a:fontRef idx="minor">
+                          <a:schemeClr val="dk1"/>
+                        </a:fontRef>
+                      </wps:style>
+                      <wps:bodyPr rtlCol="0" anchor="ctr"/>
+                    </wps:wsp>
+                  </a:graphicData>
+                </a:graphic>
+                <wp14:sizeRelH relativeFrom="margin">
+                  <wp14:pctWidth>0</wp14:pctWidth>
+                </wp14:sizeRelH>
+                <wp14:sizeRelV relativeFrom="margin">
+                  <wp14:pctHeight>0</wp14:pctHeight>
+                </wp14:sizeRelV>
+              </wp:anchor>
+            </w:drawing>
+          </mc:Choice>
+          <mc:Fallback>
+            <w:pict>
+              <v:rect w14:anchorId="7130ECB1" id="Rectángulo 10" o:spid="_x0000_s1026" style="position:absolute;margin-left:49.5pt;margin-top:22.45pt;width:1in;height:1in;z-index:251657470;visibility:visible;mso-wrap-style:square;mso-width-percent:0;mso-height-percent:0;mso-wrap-distance-left:9pt;mso-wrap-distance-top:0;mso-wrap-distance-right:9pt;mso-wrap-distance-bottom:0;mso-position-horizontal:absolute;mso-position-horizontal-relative:text;mso-position-vertical:absolute;mso-position-vertical-relative:text;mso-width-percent:0;mso-height-percent:0;mso-width-relative:margin;mso-height-relative:margin;v-text-anchor:middle" o:gfxdata="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" filled="f" strokecolor="black [3200]" strokeweight="1pt"/>
+            </w:pict>
+          </mc:Fallback>
+        </mc:AlternateContent>
+      </w:r>
+    </w:p>
+    <w:tbl>
+      <w:tblPr>
+        <w:tblStyle w:val="Tablaconcuadrcula"/>
+        <w:tblpPr w:leftFromText="141" w:rightFromText="141" w:vertAnchor="text" w:horzAnchor="page" w:tblpX="2521" w:tblpY="-26"/>
+        <w:tblW w:w="0" w:type="auto"/>
+        <w:tblBorders>
+          <w:top w:val="none" w:sz="0" w:space="0" w:color="auto"/>
+          <w:left w:val="none" w:sz="0" w:space="0" w:color="auto"/>
+          <w:bottom w:val="none" w:sz="0" w:space="0" w:color="auto"/>
+          <w:right w:val="none" w:sz="0" w:space="0" w:color="auto"/>
+          <w:insideH w:val="none" w:sz="0" w:space="0" w:color="auto"/>
+          <w:insideV w:val="none" w:sz="0" w:space="0" w:color="auto"/>
+        </w:tblBorders>
+        <w:tblLook w:val="04A0" w:firstRow="1" w:lastRow="0" w:firstColumn="1" w:lastColumn="0" w:noHBand="0" w:noVBand="1"/>
+      </w:tblPr>
+      <w:tblGrid>
+        <w:gridCol w:w="1413"/>
+        <w:gridCol w:w="1701"/>
+        <w:gridCol w:w="1706"/>
+        <w:gridCol w:w="1554"/>
+      </w:tblGrid>
+      <w:tr>
+        <w:trPr>
+          <w:trHeight w:val="1267"/>
+        </w:trPr>
+        <w:tc>
+          <w:tcPr>
+            <w:tcW w:w="1413" w:type="dxa"/>
+          </w:tcPr>
+          <w:p>
+            <w:pPr>
+              <w:rPr>
+                <w:u w:val="single"/>
+              </w:rPr>
+            </w:pPr>
+            <w:r>
+              <w:t xml:space="preserve"> {{Foto}}                                                                                    </w:t>
+            </w:r>
+          </w:p>
+        </w:tc>
+        <w:tc>
+          <w:tcPr>
+            <w:tcW w:w="1701" w:type="dxa"/>
+          </w:tcPr>
+          <w:p>
+            <w:pPr>
+              <w:rPr>
+                <w:u w:val="single"/>
+              </w:rPr>
+            </w:pPr>
+          </w:p>
+        </w:tc>
+        <w:tc>
+          <w:tcPr>
+            <w:tcW w:w="1706" w:type="dxa"/>
+          </w:tcPr>
+          <w:p/>
+        </w:tc>
+        <w:tc>
+          <w:tcPr>
+            <w:tcW w:w="1554" w:type="dxa"/>
+          </w:tcPr>
+          <w:p>
+            <w:pPr>
+              <w:rPr>
+                <w:u w:val="single"/>
+              </w:rPr>
+            </w:pPr>
+            <w:r>
+              <w:t>{{</w:t>
+            </w:r>
+            <w:proofErr w:type="spellStart"/>
+            <w:r>
+              <w:t>QRCode</w:t>
+            </w:r>
+            <w:proofErr w:type="spellEnd"/>
+            <w:r>
+              <w:t>}}</w:t>
+            </w:r>
+          </w:p>
+        </w:tc>
+      </w:tr>
+    </w:tbl>
+    <w:p>
+      <w:pPr>
+        <w:ind w:left="708"/>
         <w:rPr>
           <w:u w:val="single"/>
         </w:rPr>
       </w:pPr>
       <w:r>
-        <w:tab/>
-      </w:r>
-      <w:r>
-        <w:tab/>
-      </w:r>
-      <w:r>
-        <w:tab/>
-      </w:r>
-      <w:r>
-        <w:tab/>
-      </w:r>
-      <w:r>
-        <w:tab/>
-      </w:r>
-      <w:r>
-        <w:tab/>
-        <w:t>{{</w:t>
-      </w:r>
-      <w:proofErr w:type="spellStart"/>
-      <w:r>
-        <w:t>QRCode</w:t>
-      </w:r>
-      <w:proofErr w:type="spellEnd"/>
-      <w:r>
-        <w:t>}}</w:t>
+        <w:t xml:space="preserve">        </w:t>
       </w:r>
     </w:p>
     <w:p>
@@ -574,22 +762,15 @@
         <w:rPr>
           <w:b/>
           <w:bCs/>
-        </w:rPr>
-      </w:pPr>
-      <w:r>
-        <w:rPr>
-          <w:b/>
-          <w:bCs/>
-        </w:rPr>
-        <w:t xml:space="preserve">                    IMAGEN REFERENCIAL                                                      </w:t>
-      </w:r>
-      <w:r>
-        <w:rPr>
-          <w:b/>
-          <w:bCs/>
-        </w:rPr>
-        <w:tab/>
-        <w:t>QR</w:t>
+          <w:u w:val="single"/>
+        </w:rPr>
+      </w:pPr>
+      <w:r>
+        <w:rPr>
+          <w:b/>
+          <w:bCs/>
+        </w:rPr>
+        <w:t xml:space="preserve">              </w:t>
       </w:r>
     </w:p>
     <w:p>
@@ -613,6 +794,89 @@
           <w:bCs/>
         </w:rPr>
       </w:pPr>
+    </w:p>
+    <w:p>
+      <w:pPr>
+        <w:tabs>
+          <w:tab w:val="left" w:pos="2955"/>
+        </w:tabs>
+        <w:rPr>
+          <w:b/>
+          <w:bCs/>
+        </w:rPr>
+      </w:pPr>
+      <w:r>
+        <w:rPr>
+          <w:b/>
+          <w:bCs/>
+        </w:rPr>
+        <w:t xml:space="preserve">                </w:t>
+      </w:r>
+      <w:r>
+        <w:rPr>
+          <w:b/>
+          <w:bCs/>
+        </w:rPr>
+        <w:t xml:space="preserve">IMAGEN REFERENCIAL                                                      </w:t>
+      </w:r>
+      <w:r>
+        <w:rPr>
+          <w:b/>
+          <w:bCs/>
+        </w:rPr>
+        <w:tab/>
+      </w:r>
+      <w:r>
+        <w:rPr>
+          <w:b/>
+          <w:bCs/>
+        </w:rPr>
+        <w:t xml:space="preserve">        </w:t>
+      </w:r>
+      <w:r>
+        <w:rPr>
+          <w:b/>
+          <w:bCs/>
+        </w:rPr>
+        <w:t xml:space="preserve"> </w:t>
+      </w:r>
+      <w:r>
+        <w:rPr>
+          <w:b/>
+          <w:bCs/>
+        </w:rPr>
+        <w:t xml:space="preserve"> CODIGO </w:t>
+      </w:r>
+      <w:r>
+        <w:rPr>
+          <w:b/>
+          <w:bCs/>
+        </w:rPr>
+        <w:t>QR</w:t>
+      </w:r>
+    </w:p>
+    <w:p>
+      <w:pPr>
+        <w:tabs>
+          <w:tab w:val="left" w:pos="2955"/>
+        </w:tabs>
+        <w:rPr>
+          <w:b/>
+          <w:bCs/>
+          <w:u w:val="single"/>
+        </w:rPr>
+      </w:pPr>
+    </w:p>
+    <w:p>
+      <w:pPr>
+        <w:tabs>
+          <w:tab w:val="left" w:pos="2955"/>
+        </w:tabs>
+        <w:rPr>
+          <w:b/>
+          <w:bCs/>
+        </w:rPr>
+      </w:pPr>
       <w:r>
         <w:rPr>
           <w:b/>
@@ -622,7 +886,7 @@
         <mc:AlternateContent>
           <mc:Choice Requires="wps">
             <w:drawing>
-              <wp:anchor distT="0" distB="0" distL="114300" distR="114300" simplePos="0" relativeHeight="251662336" behindDoc="0" locked="0" layoutInCell="1" allowOverlap="1" wp14:anchorId="77109320" wp14:editId="5706E516">
+              <wp:anchor distT="0" distB="0" distL="114300" distR="114300" simplePos="0" relativeHeight="251661312" behindDoc="0" locked="0" layoutInCell="1" allowOverlap="1" wp14:anchorId="77109320" wp14:editId="0732FF72">
                 <wp:simplePos x="0" y="0"/>
                 <wp:positionH relativeFrom="column">
                   <wp:posOffset>1548130</wp:posOffset>
@@ -669,9 +933,9 @@
               </wp:anchor>
             </w:drawing>
           </mc:Choice>
-          <mc:Fallback xmlns:w16du="http://schemas.microsoft.com/office/word/2023/wordml/word16du" xmlns:oel="http://schemas.microsoft.com/office/2019/extlst">
+          <mc:Fallback>
             <w:pict>
-              <v:line w14:anchorId="33324787" id="Conector recto 1" o:spid="_x0000_s1026" style="position:absolute;z-index:251662336;visibility:visible;mso-wrap-style:square;mso-wrap-distance-left:9pt;mso-wrap-distance-top:0;mso-wrap-distance-right:9pt;mso-wrap-distance-bottom:0;mso-position-horizontal:absolute;mso-position-horizontal-relative:text;mso-position-vertical:absolute;mso-position-vertical-relative:text" from="121.9pt,9pt" to="298.15pt,9pt" o:gfxdata="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" strokecolor="black [3200]" strokeweight=".5pt">
+              <v:line w14:anchorId="0F6137F0" id="Conector recto 1" o:spid="_x0000_s1026" style="position:absolute;z-index:251661312;visibility:visible;mso-wrap-style:square;mso-wrap-distance-left:9pt;mso-wrap-distance-top:0;mso-wrap-distance-right:9pt;mso-wrap-distance-bottom:0;mso-position-horizontal:absolute;mso-position-horizontal-relative:text;mso-position-vertical:absolute;mso-position-vertical-relative:text" from="121.9pt,9pt" to="298.15pt,9pt" o:gfxdata="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" strokecolor="black [3200]" strokeweight=".5pt">
                 <v:stroke joinstyle="miter"/>
               </v:line>
             </w:pict>
@@ -877,6 +1141,15 @@
               </w:rPr>
               <w:t xml:space="preserve">USUARIO: </w:t>
             </w:r>
+            <w:r>
+              <w:rPr>
+                <w:rFonts w:ascii="DigifaceWide" w:hAnsi="DigifaceWide" w:cs="Arial"/>
+                <w:sz w:val="14"/>
+                <w:szCs w:val="14"/>
+                <w:lang w:val="es-VE"/>
+              </w:rPr>
+              <w:t>{{Usuario}}</w:t>
+            </w:r>
           </w:p>
         </w:tc>
       </w:tr>
@@ -968,18 +1241,14 @@
     <w:p>
       <w:pPr>
         <w:jc w:val="center"/>
-      </w:pPr>
-      <w:proofErr w:type="spellStart"/>
-      <w:r>
-        <w:rPr>
-          <w:b/>
-          <w:bCs/>
+        <w:rPr>
           <w:sz w:val="24"/>
           <w:szCs w:val="24"/>
-        </w:rPr>
-        <w:t>N°</w:t>
-      </w:r>
-      <w:proofErr w:type="spellEnd"/>
+          <w:u w:val="single"/>
+          <w:lang w:val="es-VE"/>
+        </w:rPr>
+      </w:pPr>
+      <w:proofErr w:type="spellStart"/>
       <w:r>
         <w:rPr>
           <w:b/>
@@ -987,15 +1256,9 @@
           <w:sz w:val="24"/>
           <w:szCs w:val="24"/>
         </w:rPr>
-        <w:t xml:space="preserve"> </w:t>
-      </w:r>
-      <w:r>
-        <w:t>{{ID</w:t>
-      </w:r>
-      <w:proofErr w:type="gramStart"/>
-      <w:r>
-        <w:t>}}</w:t>
-      </w:r>
+        <w:t>N°</w:t>
+      </w:r>
+      <w:proofErr w:type="spellEnd"/>
       <w:r>
         <w:rPr>
           <w:b/>
@@ -1006,15 +1269,17 @@
         <w:t xml:space="preserve"> </w:t>
       </w:r>
       <w:r>
+        <w:t>{{ID}}</w:t>
+      </w:r>
+      <w:r>
         <w:rPr>
           <w:b/>
           <w:bCs/>
           <w:sz w:val="24"/>
           <w:szCs w:val="24"/>
         </w:rPr>
-        <w:t xml:space="preserve"> –</w:t>
-      </w:r>
-      <w:proofErr w:type="gramEnd"/>
+        <w:t xml:space="preserve"> – </w:t>
+      </w:r>
       <w:r>
         <w:rPr>
           <w:b/>
@@ -1022,7 +1287,25 @@
           <w:sz w:val="24"/>
           <w:szCs w:val="24"/>
         </w:rPr>
-        <w:t xml:space="preserve"> PRODUCTO - MARCA</w:t>
+        <w:t>{{Producto}}</w:t>
+      </w:r>
+      <w:r>
+        <w:rPr>
+          <w:b/>
+          <w:bCs/>
+          <w:sz w:val="24"/>
+          <w:szCs w:val="24"/>
+        </w:rPr>
+        <w:t xml:space="preserve"> </w:t>
+      </w:r>
+      <w:r>
+        <w:rPr>
+          <w:b/>
+          <w:bCs/>
+          <w:sz w:val="24"/>
+          <w:szCs w:val="24"/>
+        </w:rPr>
+        <w:t>– {{Marca}}</w:t>
       </w:r>
     </w:p>
     <w:p>
@@ -1086,81 +1369,151 @@
           <w:noProof/>
         </w:rPr>
         <mc:AlternateContent>
-          <mc:Choice Requires="wps">
+          <mc:Choice Requires="wpg">
             <w:drawing>
-              <wp:anchor distT="0" distB="0" distL="114300" distR="114300" simplePos="0" relativeHeight="251664384" behindDoc="0" locked="0" layoutInCell="1" allowOverlap="1" wp14:anchorId="48E2E4FA" wp14:editId="43771945">
+              <wp:anchor distT="0" distB="0" distL="114300" distR="114300" simplePos="0" relativeHeight="251657215" behindDoc="0" locked="0" layoutInCell="1" allowOverlap="1" wp14:anchorId="390DAE34" wp14:editId="7883B75B">
                 <wp:simplePos x="0" y="0"/>
-                <wp:positionH relativeFrom="margin">
-                  <wp:posOffset>1939290</wp:posOffset>
+                <wp:positionH relativeFrom="column">
+                  <wp:posOffset>1817444</wp:posOffset>
                 </wp:positionH>
                 <wp:positionV relativeFrom="paragraph">
-                  <wp:posOffset>226695</wp:posOffset>
+                  <wp:posOffset>222984</wp:posOffset>
                 </wp:positionV>
-                <wp:extent cx="1704975" cy="1171575"/>
-                <wp:effectExtent l="0" t="0" r="28575" b="28575"/>
+                <wp:extent cx="1905000" cy="1163782"/>
+                <wp:effectExtent l="0" t="0" r="19050" b="17780"/>
                 <wp:wrapNone/>
-                <wp:docPr id="658414989" name="Rectángulo: esquinas redondeadas 3"/>
+                <wp:docPr id="3" name="Grupo 3"/>
                 <wp:cNvGraphicFramePr/>
                 <a:graphic xmlns:a="http://schemas.openxmlformats.org/drawingml/2006/main">
-                  <a:graphicData uri="http://schemas.microsoft.com/office/word/2010/wordprocessingShape">
-                    <wps:wsp>
-                      <wps:cNvSpPr/>
-                      <wps:spPr>
+                  <a:graphicData uri="http://schemas.microsoft.com/office/word/2010/wordprocessingGroup">
+                    <wpg:wgp>
+                      <wpg:cNvGrpSpPr/>
+                      <wpg:grpSpPr>
                         <a:xfrm>
                           <a:off x="0" y="0"/>
-                          <a:ext cx="1704975" cy="1171575"/>
+                          <a:ext cx="1905000" cy="1163782"/>
+                          <a:chOff x="0" y="0"/>
+                          <a:chExt cx="1905000" cy="1163782"/>
                         </a:xfrm>
-                        <a:prstGeom prst="roundRect">
-                          <a:avLst/>
-                        </a:prstGeom>
-                        <a:noFill/>
-                        <a:ln>
-                          <a:solidFill>
-                            <a:schemeClr val="tx1"/>
-                          </a:solidFill>
-                          <a:prstDash val="dash"/>
-                        </a:ln>
-                      </wps:spPr>
-                      <wps:style>
-                        <a:lnRef idx="2">
-                          <a:schemeClr val="accent1">
-                            <a:shade val="15000"/>
-                          </a:schemeClr>
-                        </a:lnRef>
-                        <a:fillRef idx="1">
-                          <a:schemeClr val="accent1"/>
-                        </a:fillRef>
-                        <a:effectRef idx="0">
-                          <a:schemeClr val="accent1"/>
-                        </a:effectRef>
-                        <a:fontRef idx="minor">
-                          <a:schemeClr val="lt1"/>
-                        </a:fontRef>
-                      </wps:style>
-                      <wps:bodyPr rot="0" spcFirstLastPara="0" vertOverflow="overflow" horzOverflow="overflow" vert="horz" wrap="square" lIns="91440" tIns="45720" rIns="91440" bIns="45720" numCol="1" spcCol="0" rtlCol="0" fromWordArt="0" anchor="ctr" anchorCtr="0" forceAA="0" compatLnSpc="1">
-                        <a:prstTxWarp prst="textNoShape">
-                          <a:avLst/>
-                        </a:prstTxWarp>
-                        <a:noAutofit/>
-                      </wps:bodyPr>
-                    </wps:wsp>
+                      </wpg:grpSpPr>
+                      <wps:wsp>
+                        <wps:cNvPr id="1" name="Rectángulo: esquinas redondeadas 3"/>
+                        <wps:cNvSpPr/>
+                        <wps:spPr>
+                          <a:xfrm>
+                            <a:off x="0" y="0"/>
+                            <a:ext cx="1905000" cy="1163782"/>
+                          </a:xfrm>
+                          <a:prstGeom prst="roundRect">
+                            <a:avLst/>
+                          </a:prstGeom>
+                          <a:noFill/>
+                          <a:ln>
+                            <a:solidFill>
+                              <a:schemeClr val="tx1"/>
+                            </a:solidFill>
+                            <a:prstDash val="dash"/>
+                          </a:ln>
+                        </wps:spPr>
+                        <wps:style>
+                          <a:lnRef idx="2">
+                            <a:schemeClr val="accent1">
+                              <a:shade val="15000"/>
+                            </a:schemeClr>
+                          </a:lnRef>
+                          <a:fillRef idx="1">
+                            <a:schemeClr val="accent1"/>
+                          </a:fillRef>
+                          <a:effectRef idx="0">
+                            <a:schemeClr val="accent1"/>
+                          </a:effectRef>
+                          <a:fontRef idx="minor">
+                            <a:schemeClr val="lt1"/>
+                          </a:fontRef>
+                        </wps:style>
+                        <wps:bodyPr rot="0" spcFirstLastPara="0" vertOverflow="overflow" horzOverflow="overflow" vert="horz" wrap="square" lIns="91440" tIns="45720" rIns="91440" bIns="45720" numCol="1" spcCol="0" rtlCol="0" fromWordArt="0" anchor="ctr" anchorCtr="0" forceAA="0" compatLnSpc="1">
+                          <a:prstTxWarp prst="textNoShape">
+                            <a:avLst/>
+                          </a:prstTxWarp>
+                          <a:noAutofit/>
+                        </wps:bodyPr>
+                      </wps:wsp>
+                      <pic:pic xmlns:pic="http://schemas.openxmlformats.org/drawingml/2006/picture">
+                        <pic:nvPicPr>
+                          <pic:cNvPr id="2" name="Imagen 2"/>
+                          <pic:cNvPicPr>
+                            <a:picLocks noChangeAspect="1"/>
+                          </pic:cNvPicPr>
+                        </pic:nvPicPr>
+                        <pic:blipFill rotWithShape="1">
+                          <a:blip r:embed="rId6" cstate="print">
+                            <a:alphaModFix amt="26000"/>
+                            <a:extLst>
+                              <a:ext uri="{28A0092B-C50C-407E-A947-70E740481C1C}">
+                                <a14:useLocalDpi xmlns:a14="http://schemas.microsoft.com/office/drawing/2010/main" val="0"/>
+                              </a:ext>
+                            </a:extLst>
+                          </a:blip>
+                          <a:srcRect l="8769" t="10376" r="6005" b="28207"/>
+                          <a:stretch/>
+                        </pic:blipFill>
+                        <pic:spPr bwMode="auto">
+                          <a:xfrm>
+                            <a:off x="35626" y="71252"/>
+                            <a:ext cx="1842770" cy="1091565"/>
+                          </a:xfrm>
+                          <a:prstGeom prst="rect">
+                            <a:avLst/>
+                          </a:prstGeom>
+                          <a:noFill/>
+                          <a:ln>
+                            <a:noFill/>
+                          </a:ln>
+                          <a:effectLst>
+                            <a:softEdge rad="25400"/>
+                          </a:effectLst>
+                          <a:extLst>
+                            <a:ext uri="{53640926-AAD7-44D8-BBD7-CCE9431645EC}">
+                              <a14:shadowObscured xmlns:a14="http://schemas.microsoft.com/office/drawing/2010/main"/>
+                            </a:ext>
+                          </a:extLst>
+                        </pic:spPr>
+                      </pic:pic>
+                    </wpg:wgp>
                   </a:graphicData>
                 </a:graphic>
-                <wp14:sizeRelH relativeFrom="margin">
-                  <wp14:pctWidth>0</wp14:pctWidth>
-                </wp14:sizeRelH>
-                <wp14:sizeRelV relativeFrom="margin">
-                  <wp14:pctHeight>0</wp14:pctHeight>
-                </wp14:sizeRelV>
               </wp:anchor>
             </w:drawing>
           </mc:Choice>
           <mc:Fallback>
             <w:pict>
-              <v:roundrect w14:anchorId="1912DBDA" id="Rectángulo: esquinas redondeadas 3" o:spid="_x0000_s1026" style="position:absolute;margin-left:152.7pt;margin-top:17.85pt;width:134.25pt;height:92.25pt;z-index:251664384;visibility:visible;mso-wrap-style:square;mso-width-percent:0;mso-height-percent:0;mso-wrap-distance-left:9pt;mso-wrap-distance-top:0;mso-wrap-distance-right:9pt;mso-wrap-distance-bottom:0;mso-position-horizontal:absolute;mso-position-horizontal-relative:margin;mso-position-vertical:absolute;mso-position-vertical-relative:text;mso-width-percent:0;mso-height-percent:0;mso-width-relative:margin;mso-height-relative:margin;v-text-anchor:middle" arcsize="10923f" o:gfxdata="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" filled="f" strokecolor="black [3213]" strokeweight="1pt">
-                <v:stroke dashstyle="dash" joinstyle="miter"/>
-                <w10:wrap anchorx="margin"/>
-              </v:roundrect>
+              <v:group w14:anchorId="7EDB918B" id="Grupo 3" o:spid="_x0000_s1026" style="position:absolute;margin-left:143.1pt;margin-top:17.55pt;width:150pt;height:91.65pt;z-index:251657215" coordsize="19050,11637" o:gfxdata="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">
+                <v:roundrect id="Rectángulo: esquinas redondeadas 3" o:spid="_x0000_s1027" style="position:absolute;width:19050;height:11637;visibility:visible;mso-wrap-style:square;v-text-anchor:middle" arcsize="10923f" o:gfxdata="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" filled="f" strokecolor="black [3213]" strokeweight="1pt">
+                  <v:stroke dashstyle="dash" joinstyle="miter"/>
+                </v:roundrect>
+                <v:shapetype id="_x0000_t75" coordsize="21600,21600" o:spt="75" o:preferrelative="t" path="m@4@5l@4@11@9@11@9@5xe" filled="f" stroked="f">
+                  <v:stroke joinstyle="miter"/>
+                  <v:formulas>
+                    <v:f eqn="if lineDrawn pixelLineWidth 0"/>
+                    <v:f eqn="sum @0 1 0"/>
+                    <v:f eqn="sum 0 0 @1"/>
+                    <v:f eqn="prod @2 1 2"/>
+                    <v:f eqn="prod @3 21600 pixelWidth"/>
+                    <v:f eqn="prod @3 21600 pixelHeight"/>
+                    <v:f eqn="sum @0 0 1"/>
+                    <v:f eqn="prod @6 1 2"/>
+                    <v:f eqn="prod @7 21600 pixelWidth"/>
+                    <v:f eqn="sum @8 21600 0"/>
+                    <v:f eqn="prod @7 21600 pixelHeight"/>
+                    <v:f eqn="sum @10 21600 0"/>
+                  </v:formulas>
+                  <v:path o:extrusionok="f" gradientshapeok="t" o:connecttype="rect"/>
+                  <o:lock v:ext="edit" aspectratio="t"/>
+                </v:shapetype>
+                <v:shape id="Imagen 2" o:spid="_x0000_s1028" type="#_x0000_t75" style="position:absolute;left:356;top:712;width:18427;height:10916;visibility:visible;mso-wrap-style:square" o:gfxdata="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">
+                  <v:imagedata r:id="rId7" o:title="" croptop="6800f" cropbottom="18486f" cropleft="5747f" cropright="3935f"/>
+                </v:shape>
+              </v:group>
             </w:pict>
           </mc:Fallback>
         </mc:AlternateContent>
@@ -1181,21 +1534,7 @@
           <w:sz w:val="18"/>
           <w:szCs w:val="18"/>
         </w:rPr>
-        <w:t>{{QRCode</w:t>
-      </w:r>
-      <w:r>
-        <w:rPr>
-          <w:sz w:val="18"/>
-          <w:szCs w:val="18"/>
-        </w:rPr>
-        <w:t>2</w:t>
-      </w:r>
-      <w:r>
-        <w:rPr>
-          <w:sz w:val="18"/>
-          <w:szCs w:val="18"/>
-        </w:rPr>
-        <w:t>}}</w:t>
+        <w:t>{{QRCode2}}</w:t>
       </w:r>
     </w:p>
     <w:p>
@@ -1311,6 +1650,19 @@
     </w:p>
     <w:p>
       <w:pPr>
+        <w:tabs>
+          <w:tab w:val="left" w:pos="2955"/>
+        </w:tabs>
+        <w:spacing w:after="0" w:line="240" w:lineRule="auto"/>
+        <w:jc w:val="center"/>
+        <w:rPr>
+          <w:b/>
+          <w:bCs/>
+        </w:rPr>
+      </w:pPr>
+    </w:p>
+    <w:p>
+      <w:pPr>
         <w:rPr>
           <w:sz w:val="20"/>
           <w:szCs w:val="20"/>
@@ -1327,14 +1679,9 @@
     </w:p>
     <w:p>
       <w:pPr>
-        <w:rPr>
-          <w:b/>
-          <w:bCs/>
-        </w:rPr>
-      </w:pPr>
-    </w:p>
-    <w:p>
-      <w:pPr>
+        <w:tabs>
+          <w:tab w:val="left" w:pos="2955"/>
+        </w:tabs>
         <w:rPr>
           <w:b/>
           <w:bCs/>
@@ -1430,8 +1777,8 @@
       </w:pPr>
     </w:p>
     <w:sectPr>
-      <w:headerReference w:type="default" r:id="rId6"/>
-      <w:footerReference w:type="default" r:id="rId7"/>
+      <w:headerReference w:type="default" r:id="rId8"/>
+      <w:footerReference w:type="default" r:id="rId9"/>
       <w:pgSz w:w="12240" w:h="15840" w:code="1"/>
       <w:pgMar w:top="1417" w:right="1701" w:bottom="993" w:left="1701" w:header="426" w:footer="345" w:gutter="0"/>
       <w:cols w:space="720"/>
@@ -1563,21 +1910,20 @@
     <w:r>
       <w:rPr>
         <w:noProof/>
-        <w:lang w:eastAsia="es-VE"/>
       </w:rPr>
       <w:drawing>
-        <wp:anchor distT="0" distB="0" distL="114300" distR="114300" simplePos="0" relativeHeight="251659264" behindDoc="0" locked="0" layoutInCell="1" allowOverlap="1" wp14:anchorId="5DCCD89E" wp14:editId="7B2F02A5">
+        <wp:anchor distT="0" distB="0" distL="114300" distR="114300" simplePos="0" relativeHeight="251661312" behindDoc="0" locked="0" layoutInCell="1" allowOverlap="1" wp14:anchorId="1C814324" wp14:editId="4780067E">
           <wp:simplePos x="0" y="0"/>
           <wp:positionH relativeFrom="margin">
-            <wp:posOffset>-552450</wp:posOffset>
+            <wp:posOffset>5683191</wp:posOffset>
           </wp:positionH>
           <wp:positionV relativeFrom="paragraph">
-            <wp:posOffset>47625</wp:posOffset>
+            <wp:posOffset>91156</wp:posOffset>
           </wp:positionV>
-          <wp:extent cx="6934200" cy="531495"/>
-          <wp:effectExtent l="0" t="0" r="0" b="0"/>
+          <wp:extent cx="490137" cy="499127"/>
+          <wp:effectExtent l="0" t="0" r="5715" b="0"/>
           <wp:wrapNone/>
-          <wp:docPr id="826368028" name="Imagen 826368028"/>
+          <wp:docPr id="4" name="Imagen 4"/>
           <wp:cNvGraphicFramePr>
             <a:graphicFrameLocks xmlns:a="http://schemas.openxmlformats.org/drawingml/2006/main" noChangeAspect="1"/>
           </wp:cNvGraphicFramePr>
@@ -1606,7 +1952,75 @@
                 <pic:spPr bwMode="auto">
                   <a:xfrm>
                     <a:off x="0" y="0"/>
-                    <a:ext cx="6934200" cy="531495"/>
+                    <a:ext cx="491752" cy="500771"/>
+                  </a:xfrm>
+                  <a:prstGeom prst="rect">
+                    <a:avLst/>
+                  </a:prstGeom>
+                  <a:noFill/>
+                  <a:ln>
+                    <a:noFill/>
+                  </a:ln>
+                </pic:spPr>
+              </pic:pic>
+            </a:graphicData>
+          </a:graphic>
+          <wp14:sizeRelH relativeFrom="margin">
+            <wp14:pctWidth>0</wp14:pctWidth>
+          </wp14:sizeRelH>
+          <wp14:sizeRelV relativeFrom="margin">
+            <wp14:pctHeight>0</wp14:pctHeight>
+          </wp14:sizeRelV>
+        </wp:anchor>
+      </w:drawing>
+    </w:r>
+    <w:r>
+      <w:rPr>
+        <w:noProof/>
+        <w:lang w:eastAsia="es-VE"/>
+      </w:rPr>
+      <w:drawing>
+        <wp:anchor distT="0" distB="0" distL="114300" distR="114300" simplePos="0" relativeHeight="251659264" behindDoc="0" locked="0" layoutInCell="1" allowOverlap="1" wp14:anchorId="5DCCD89E" wp14:editId="281F797B">
+          <wp:simplePos x="0" y="0"/>
+          <wp:positionH relativeFrom="margin">
+            <wp:align>right</wp:align>
+          </wp:positionH>
+          <wp:positionV relativeFrom="paragraph">
+            <wp:posOffset>50212</wp:posOffset>
+          </wp:positionV>
+          <wp:extent cx="6161964" cy="531495"/>
+          <wp:effectExtent l="0" t="0" r="0" b="0"/>
+          <wp:wrapNone/>
+          <wp:docPr id="826368028" name="Imagen 826368028"/>
+          <wp:cNvGraphicFramePr>
+            <a:graphicFrameLocks xmlns:a="http://schemas.openxmlformats.org/drawingml/2006/main" noChangeAspect="1"/>
+          </wp:cNvGraphicFramePr>
+          <a:graphic xmlns:a="http://schemas.openxmlformats.org/drawingml/2006/main">
+            <a:graphicData uri="http://schemas.openxmlformats.org/drawingml/2006/picture">
+              <pic:pic xmlns:pic="http://schemas.openxmlformats.org/drawingml/2006/picture">
+                <pic:nvPicPr>
+                  <pic:cNvPr id="0" name="Picture 1"/>
+                  <pic:cNvPicPr>
+                    <a:picLocks noChangeAspect="1" noChangeArrowheads="1"/>
+                  </pic:cNvPicPr>
+                </pic:nvPicPr>
+                <pic:blipFill>
+                  <a:blip r:embed="rId2">
+                    <a:extLst>
+                      <a:ext uri="{28A0092B-C50C-407E-A947-70E740481C1C}">
+                        <a14:useLocalDpi xmlns:a14="http://schemas.microsoft.com/office/drawing/2010/main" val="0"/>
+                      </a:ext>
+                    </a:extLst>
+                  </a:blip>
+                  <a:srcRect/>
+                  <a:stretch>
+                    <a:fillRect/>
+                  </a:stretch>
+                </pic:blipFill>
+                <pic:spPr bwMode="auto">
+                  <a:xfrm>
+                    <a:off x="0" y="0"/>
+                    <a:ext cx="6161964" cy="531495"/>
                   </a:xfrm>
                   <a:prstGeom prst="rect">
                     <a:avLst/>

</xml_diff>

<commit_message>
Actualización 31 enero 12pm
</commit_message>
<xml_diff>
--- a/templates_word/detalles_bienes.docx
+++ b/templates_word/detalles_bienes.docx
@@ -654,7 +654,7 @@
           </mc:Choice>
           <mc:Fallback>
             <w:pict>
-              <v:rect w14:anchorId="7130ECB1" id="Rectángulo 10" o:spid="_x0000_s1026" style="position:absolute;margin-left:49.5pt;margin-top:22.45pt;width:1in;height:1in;z-index:251657470;visibility:visible;mso-wrap-style:square;mso-width-percent:0;mso-height-percent:0;mso-wrap-distance-left:9pt;mso-wrap-distance-top:0;mso-wrap-distance-right:9pt;mso-wrap-distance-bottom:0;mso-position-horizontal:absolute;mso-position-horizontal-relative:text;mso-position-vertical:absolute;mso-position-vertical-relative:text;mso-width-percent:0;mso-height-percent:0;mso-width-relative:margin;mso-height-relative:margin;v-text-anchor:middle" o:gfxdata="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" filled="f" strokecolor="black [3200]" strokeweight="1pt"/>
+              <v:rect w14:anchorId="3F451BA6" id="Rectángulo 10" o:spid="_x0000_s1026" style="position:absolute;margin-left:49.5pt;margin-top:22.45pt;width:1in;height:1in;z-index:251657470;visibility:visible;mso-wrap-style:square;mso-width-percent:0;mso-height-percent:0;mso-wrap-distance-left:9pt;mso-wrap-distance-top:0;mso-wrap-distance-right:9pt;mso-wrap-distance-bottom:0;mso-position-horizontal:absolute;mso-position-horizontal-relative:text;mso-position-vertical:absolute;mso-position-vertical-relative:text;mso-width-percent:0;mso-height-percent:0;mso-width-relative:margin;mso-height-relative:margin;v-text-anchor:middle" o:gfxdata="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" filled="f" strokecolor="black [3200]" strokeweight="1pt"/>
             </w:pict>
           </mc:Fallback>
         </mc:AlternateContent>
@@ -935,7 +935,7 @@
           </mc:Choice>
           <mc:Fallback>
             <w:pict>
-              <v:line w14:anchorId="0F6137F0" id="Conector recto 1" o:spid="_x0000_s1026" style="position:absolute;z-index:251661312;visibility:visible;mso-wrap-style:square;mso-wrap-distance-left:9pt;mso-wrap-distance-top:0;mso-wrap-distance-right:9pt;mso-wrap-distance-bottom:0;mso-position-horizontal:absolute;mso-position-horizontal-relative:text;mso-position-vertical:absolute;mso-position-vertical-relative:text" from="121.9pt,9pt" to="298.15pt,9pt" o:gfxdata="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" strokecolor="black [3200]" strokeweight=".5pt">
+              <v:line w14:anchorId="4B7C5F23" id="Conector recto 1" o:spid="_x0000_s1026" style="position:absolute;z-index:251661312;visibility:visible;mso-wrap-style:square;mso-wrap-distance-left:9pt;mso-wrap-distance-top:0;mso-wrap-distance-right:9pt;mso-wrap-distance-bottom:0;mso-position-horizontal:absolute;mso-position-horizontal-relative:text;mso-position-vertical:absolute;mso-position-vertical-relative:text" from="121.9pt,9pt" to="298.15pt,9pt" o:gfxdata="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" strokecolor="black [3200]" strokeweight=".5pt">
                 <v:stroke joinstyle="miter"/>
               </v:line>
             </w:pict>
@@ -1371,7 +1371,7 @@
         <mc:AlternateContent>
           <mc:Choice Requires="wpg">
             <w:drawing>
-              <wp:anchor distT="0" distB="0" distL="114300" distR="114300" simplePos="0" relativeHeight="251657215" behindDoc="0" locked="0" layoutInCell="1" allowOverlap="1" wp14:anchorId="390DAE34" wp14:editId="7883B75B">
+              <wp:anchor distT="0" distB="0" distL="114300" distR="114300" simplePos="0" relativeHeight="251657215" behindDoc="0" locked="0" layoutInCell="1" allowOverlap="1" wp14:anchorId="390DAE34" wp14:editId="41CC47A3">
                 <wp:simplePos x="0" y="0"/>
                 <wp:positionH relativeFrom="column">
                   <wp:posOffset>1817444</wp:posOffset>
@@ -1446,7 +1446,763 @@
                           </pic:cNvPicPr>
                         </pic:nvPicPr>
                         <pic:blipFill rotWithShape="1">
-                          <a:blip r:embed="rId6" cstate="print">
+                          <a:blip r:embed="rId7" cstate="print">
+                            <a:alphaModFix amt="26000"/>
+                            <a:extLst>
+                              <a:ext uri="{28A0092B-C50C-407E-A947-70E740481C1C}">
+                                <a14:useLocalDpi xmlns:a14="http://schemas.microsoft.com/office/drawing/2010/main" val="0"/>
+                              </a:ext>
+                            </a:extLst>
+                          </a:blip>
+                          <a:srcRect l="8769" t="10376" r="6005" b="28207"/>
+                          <a:stretch/>
+                        </pic:blipFill>
+                        <pic:spPr bwMode="auto">
+                          <a:xfrm>
+                            <a:off x="35626" y="71252"/>
+                            <a:ext cx="1842770" cy="1091565"/>
+                          </a:xfrm>
+                          <a:prstGeom prst="rect">
+                            <a:avLst/>
+                          </a:prstGeom>
+                          <a:noFill/>
+                          <a:ln>
+                            <a:noFill/>
+                          </a:ln>
+                          <a:effectLst>
+                            <a:softEdge rad="25400"/>
+                          </a:effectLst>
+                          <a:extLst>
+                            <a:ext uri="{53640926-AAD7-44D8-BBD7-CCE9431645EC}">
+                              <a14:shadowObscured xmlns:a14="http://schemas.microsoft.com/office/drawing/2010/main"/>
+                            </a:ext>
+                          </a:extLst>
+                        </pic:spPr>
+                      </pic:pic>
+                    </wpg:wgp>
+                  </a:graphicData>
+                </a:graphic>
+                <wp14:sizeRelH relativeFrom="margin">
+                  <wp14:pctWidth>0</wp14:pctWidth>
+                </wp14:sizeRelH>
+                <wp14:sizeRelV relativeFrom="margin">
+                  <wp14:pctHeight>0</wp14:pctHeight>
+                </wp14:sizeRelV>
+              </wp:anchor>
+            </w:drawing>
+          </mc:Choice>
+          <mc:Fallback>
+            <w:pict>
+              <v:group w14:anchorId="21DA16BD" id="Grupo 3" o:spid="_x0000_s1026" style="position:absolute;margin-left:143.1pt;margin-top:17.55pt;width:150pt;height:91.65pt;z-index:251657215;mso-width-relative:margin;mso-height-relative:margin" coordsize="19050,11637" o:gfxdata="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">
+                <v:roundrect id="Rectángulo: esquinas redondeadas 3" o:spid="_x0000_s1027" style="position:absolute;width:19050;height:11637;visibility:visible;mso-wrap-style:square;v-text-anchor:middle" arcsize="10923f" o:gfxdata="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" filled="f" strokecolor="black [3213]" strokeweight="1pt">
+                  <v:stroke dashstyle="dash" joinstyle="miter"/>
+                </v:roundrect>
+                <v:shapetype id="_x0000_t75" coordsize="21600,21600" o:spt="75" o:preferrelative="t" path="m@4@5l@4@11@9@11@9@5xe" filled="f" stroked="f">
+                  <v:stroke joinstyle="miter"/>
+                  <v:formulas>
+                    <v:f eqn="if lineDrawn pixelLineWidth 0"/>
+                    <v:f eqn="sum @0 1 0"/>
+                    <v:f eqn="sum 0 0 @1"/>
+                    <v:f eqn="prod @2 1 2"/>
+                    <v:f eqn="prod @3 21600 pixelWidth"/>
+                    <v:f eqn="prod @3 21600 pixelHeight"/>
+                    <v:f eqn="sum @0 0 1"/>
+                    <v:f eqn="prod @6 1 2"/>
+                    <v:f eqn="prod @7 21600 pixelWidth"/>
+                    <v:f eqn="sum @8 21600 0"/>
+                    <v:f eqn="prod @7 21600 pixelHeight"/>
+                    <v:f eqn="sum @10 21600 0"/>
+                  </v:formulas>
+                  <v:path o:extrusionok="f" gradientshapeok="t" o:connecttype="rect"/>
+                  <o:lock v:ext="edit" aspectratio="t"/>
+                </v:shapetype>
+                <v:shape id="Imagen 2" o:spid="_x0000_s1028" type="#_x0000_t75" style="position:absolute;left:356;top:712;width:18427;height:10916;visibility:visible;mso-wrap-style:square" o:gfxdata="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">
+                  <v:imagedata r:id="rId8" o:title="" croptop="6800f" cropbottom="18486f" cropleft="5747f" cropright="3935f"/>
+                </v:shape>
+              </v:group>
+            </w:pict>
+          </mc:Fallback>
+        </mc:AlternateContent>
+      </w:r>
+    </w:p>
+    <w:p>
+      <w:pPr>
+        <w:pStyle w:val="Sinespaciado"/>
+        <w:jc w:val="center"/>
+        <w:rPr>
+          <w:sz w:val="18"/>
+          <w:szCs w:val="18"/>
+          <w:u w:val="single"/>
+        </w:rPr>
+      </w:pPr>
+      <w:bookmarkStart w:id="0" w:name="_Hlk189118324"/>
+      <w:r>
+        <w:rPr>
+          <w:sz w:val="18"/>
+          <w:szCs w:val="18"/>
+        </w:rPr>
+        <w:t>{{QRCode2}}</w:t>
+      </w:r>
+    </w:p>
+    <w:p>
+      <w:pPr>
+        <w:pStyle w:val="Sinespaciado"/>
+        <w:jc w:val="center"/>
+        <w:rPr>
+          <w:b/>
+          <w:bCs/>
+        </w:rPr>
+      </w:pPr>
+      <w:r>
+        <w:rPr>
+          <w:b/>
+          <w:bCs/>
+          <w:sz w:val="18"/>
+          <w:szCs w:val="18"/>
+        </w:rPr>
+        <w:t>EMVEPRO C.A</w:t>
+      </w:r>
+      <w:r>
+        <w:rPr>
+          <w:b/>
+          <w:bCs/>
+        </w:rPr>
+        <w:t>.</w:t>
+      </w:r>
+    </w:p>
+    <w:p>
+      <w:pPr>
+        <w:tabs>
+          <w:tab w:val="left" w:pos="2955"/>
+        </w:tabs>
+        <w:spacing w:after="0" w:line="240" w:lineRule="auto"/>
+        <w:jc w:val="center"/>
+        <w:rPr>
+          <w:b/>
+          <w:bCs/>
+          <w:sz w:val="14"/>
+          <w:szCs w:val="14"/>
+        </w:rPr>
+      </w:pPr>
+      <w:r>
+        <w:rPr>
+          <w:b/>
+          <w:bCs/>
+          <w:sz w:val="14"/>
+          <w:szCs w:val="14"/>
+        </w:rPr>
+        <w:t>Distribución de Producción e Insumos</w:t>
+      </w:r>
+    </w:p>
+    <w:p>
+      <w:pPr>
+        <w:tabs>
+          <w:tab w:val="left" w:pos="2955"/>
+        </w:tabs>
+        <w:spacing w:after="0" w:line="240" w:lineRule="auto"/>
+        <w:jc w:val="center"/>
+        <w:rPr>
+          <w:b/>
+          <w:bCs/>
+          <w:sz w:val="14"/>
+          <w:szCs w:val="14"/>
+        </w:rPr>
+      </w:pPr>
+      <w:r>
+        <w:rPr>
+          <w:b/>
+          <w:bCs/>
+          <w:sz w:val="14"/>
+          <w:szCs w:val="14"/>
+        </w:rPr>
+        <w:t>BIENES NACIONALES</w:t>
+      </w:r>
+    </w:p>
+    <w:p>
+      <w:pPr>
+        <w:tabs>
+          <w:tab w:val="left" w:pos="2955"/>
+        </w:tabs>
+        <w:spacing w:after="0" w:line="240" w:lineRule="auto"/>
+        <w:jc w:val="center"/>
+        <w:rPr>
+          <w:b/>
+          <w:bCs/>
+          <w:u w:val="single"/>
+        </w:rPr>
+      </w:pPr>
+      <w:proofErr w:type="spellStart"/>
+      <w:r>
+        <w:rPr>
+          <w:b/>
+          <w:bCs/>
+        </w:rPr>
+        <w:t>N°</w:t>
+      </w:r>
+      <w:proofErr w:type="spellEnd"/>
+      <w:r>
+        <w:rPr>
+          <w:b/>
+          <w:bCs/>
+        </w:rPr>
+        <w:t xml:space="preserve"> </w:t>
+      </w:r>
+      <w:r>
+        <w:rPr>
+          <w:b/>
+          <w:bCs/>
+        </w:rPr>
+        <w:t>{{ID}}</w:t>
+      </w:r>
+    </w:p>
+    <w:bookmarkEnd w:id="0"/>
+    <w:p>
+      <w:pPr>
+        <w:tabs>
+          <w:tab w:val="left" w:pos="2955"/>
+        </w:tabs>
+        <w:spacing w:after="0" w:line="240" w:lineRule="auto"/>
+        <w:jc w:val="center"/>
+        <w:rPr>
+          <w:b/>
+          <w:bCs/>
+        </w:rPr>
+      </w:pPr>
+    </w:p>
+    <w:p>
+      <w:pPr>
+        <w:rPr>
+          <w:sz w:val="20"/>
+          <w:szCs w:val="20"/>
+        </w:rPr>
+      </w:pPr>
+    </w:p>
+    <w:p>
+      <w:pPr>
+        <w:rPr>
+          <w:b/>
+          <w:bCs/>
+        </w:rPr>
+      </w:pPr>
+    </w:p>
+    <w:p>
+      <w:pPr>
+        <w:tabs>
+          <w:tab w:val="left" w:pos="2955"/>
+        </w:tabs>
+        <w:rPr>
+          <w:b/>
+          <w:bCs/>
+        </w:rPr>
+      </w:pPr>
+    </w:p>
+    <w:p>
+      <w:pPr>
+        <w:rPr>
+          <w:b/>
+          <w:bCs/>
+        </w:rPr>
+      </w:pPr>
+    </w:p>
+    <w:p>
+      <w:pPr>
+        <w:rPr>
+          <w:b/>
+          <w:bCs/>
+        </w:rPr>
+      </w:pPr>
+    </w:p>
+    <w:p>
+      <w:pPr>
+        <w:rPr>
+          <w:b/>
+          <w:bCs/>
+        </w:rPr>
+      </w:pPr>
+    </w:p>
+    <w:p>
+      <w:pPr>
+        <w:rPr>
+          <w:b/>
+          <w:bCs/>
+        </w:rPr>
+      </w:pPr>
+    </w:p>
+    <w:p>
+      <w:pPr>
+        <w:rPr>
+          <w:b/>
+          <w:bCs/>
+        </w:rPr>
+      </w:pPr>
+    </w:p>
+    <w:p>
+      <w:pPr>
+        <w:rPr>
+          <w:b/>
+          <w:bCs/>
+        </w:rPr>
+      </w:pPr>
+    </w:p>
+    <w:p>
+      <w:pPr>
+        <w:rPr>
+          <w:b/>
+          <w:bCs/>
+        </w:rPr>
+      </w:pPr>
+    </w:p>
+    <w:p>
+      <w:pPr>
+        <w:rPr>
+          <w:sz w:val="20"/>
+          <w:szCs w:val="20"/>
+        </w:rPr>
+      </w:pPr>
+      <w:r>
+        <w:rPr>
+          <w:b/>
+          <w:bCs/>
+        </w:rPr>
+        <w:tab/>
+        <w:t>NOTA: Recortar la etiqueta por las líneas marcadas, y luego utilizarla para identificar el bien nacional antes de ubicar de forma física en la gerencia asignada.</w:t>
+      </w:r>
+    </w:p>
+    <w:p>
+      <w:pPr>
+        <w:spacing w:after="0" w:line="240" w:lineRule="auto"/>
+        <w:rPr>
+          <w:sz w:val="20"/>
+          <w:szCs w:val="20"/>
+        </w:rPr>
+        <w:sectPr>
+          <w:headerReference w:type="default" r:id="rId9"/>
+          <w:footerReference w:type="default" r:id="rId10"/>
+          <w:pgSz w:w="12240" w:h="15840" w:code="1"/>
+          <w:pgMar w:top="1417" w:right="1701" w:bottom="993" w:left="1701" w:header="426" w:footer="345" w:gutter="0"/>
+          <w:cols w:space="720"/>
+          <w:formProt w:val="0"/>
+          <w:docGrid w:linePitch="360" w:charSpace="4096"/>
+        </w:sectPr>
+      </w:pPr>
+    </w:p>
+    <w:p>
+      <w:pPr>
+        <w:pStyle w:val="Sinespaciado"/>
+        <w:rPr>
+          <w:sz w:val="18"/>
+          <w:szCs w:val="18"/>
+        </w:rPr>
+      </w:pPr>
+    </w:p>
+    <w:p>
+      <w:pPr>
+        <w:pStyle w:val="Sinespaciado"/>
+        <w:jc w:val="center"/>
+        <w:rPr>
+          <w:sz w:val="18"/>
+          <w:szCs w:val="18"/>
+        </w:rPr>
+      </w:pPr>
+      <w:r>
+        <w:rPr>
+          <w:noProof/>
+        </w:rPr>
+        <w:drawing>
+          <wp:anchor distT="0" distB="0" distL="114300" distR="114300" simplePos="0" relativeHeight="251666432" behindDoc="0" locked="0" layoutInCell="1" allowOverlap="1" wp14:anchorId="6E955025" wp14:editId="56DEFC6F">
+            <wp:simplePos x="0" y="0"/>
+            <wp:positionH relativeFrom="margin">
+              <wp:posOffset>-373053</wp:posOffset>
+            </wp:positionH>
+            <wp:positionV relativeFrom="page">
+              <wp:posOffset>335420</wp:posOffset>
+            </wp:positionV>
+            <wp:extent cx="1819041" cy="1139962"/>
+            <wp:effectExtent l="95250" t="38100" r="48260" b="117475"/>
+            <wp:wrapNone/>
+            <wp:docPr id="15" name="Imagen 15"/>
+            <wp:cNvGraphicFramePr/>
+            <a:graphic xmlns:a="http://schemas.openxmlformats.org/drawingml/2006/main">
+              <a:graphicData uri="http://schemas.openxmlformats.org/drawingml/2006/picture">
+                <pic:pic xmlns:pic="http://schemas.openxmlformats.org/drawingml/2006/picture">
+                  <pic:nvPicPr>
+                    <pic:cNvPr id="10" name="Imagen 10"/>
+                    <pic:cNvPicPr/>
+                  </pic:nvPicPr>
+                  <pic:blipFill rotWithShape="1">
+                    <a:blip r:embed="rId7" cstate="print">
+                      <a:alphaModFix amt="26000"/>
+                      <a:extLst>
+                        <a:ext uri="{28A0092B-C50C-407E-A947-70E740481C1C}">
+                          <a14:useLocalDpi xmlns:a14="http://schemas.microsoft.com/office/drawing/2010/main" val="0"/>
+                        </a:ext>
+                      </a:extLst>
+                    </a:blip>
+                    <a:srcRect l="8769" t="10376" r="6005" b="28207"/>
+                    <a:stretch/>
+                  </pic:blipFill>
+                  <pic:spPr bwMode="auto">
+                    <a:xfrm>
+                      <a:off x="0" y="0"/>
+                      <a:ext cx="1829428" cy="1146472"/>
+                    </a:xfrm>
+                    <a:prstGeom prst="roundRect">
+                      <a:avLst>
+                        <a:gd name="adj" fmla="val 16667"/>
+                      </a:avLst>
+                    </a:prstGeom>
+                    <a:ln>
+                      <a:noFill/>
+                    </a:ln>
+                    <a:effectLst>
+                      <a:outerShdw blurRad="76200" dist="38100" dir="7800000" algn="tl" rotWithShape="0">
+                        <a:srgbClr val="000000">
+                          <a:alpha val="40000"/>
+                        </a:srgbClr>
+                      </a:outerShdw>
+                    </a:effectLst>
+                    <a:extLst>
+                      <a:ext uri="{53640926-AAD7-44D8-BBD7-CCE9431645EC}">
+                        <a14:shadowObscured xmlns:a14="http://schemas.microsoft.com/office/drawing/2010/main"/>
+                      </a:ext>
+                    </a:extLst>
+                  </pic:spPr>
+                </pic:pic>
+              </a:graphicData>
+            </a:graphic>
+            <wp14:sizeRelH relativeFrom="margin">
+              <wp14:pctWidth>0</wp14:pctWidth>
+            </wp14:sizeRelH>
+            <wp14:sizeRelV relativeFrom="margin">
+              <wp14:pctHeight>0</wp14:pctHeight>
+            </wp14:sizeRelV>
+          </wp:anchor>
+        </w:drawing>
+      </w:r>
+      <w:r>
+        <w:rPr>
+          <w:noProof/>
+        </w:rPr>
+        <mc:AlternateContent>
+          <mc:Choice Requires="wps">
+            <w:drawing>
+              <wp:anchor distT="0" distB="0" distL="114300" distR="114300" simplePos="0" relativeHeight="251665408" behindDoc="0" locked="0" layoutInCell="1" allowOverlap="1" wp14:anchorId="71309FE9" wp14:editId="18D88D95">
+                <wp:simplePos x="0" y="0"/>
+                <wp:positionH relativeFrom="page">
+                  <wp:posOffset>77470</wp:posOffset>
+                </wp:positionH>
+                <wp:positionV relativeFrom="page">
+                  <wp:posOffset>344805</wp:posOffset>
+                </wp:positionV>
+                <wp:extent cx="1785620" cy="1147445"/>
+                <wp:effectExtent l="0" t="0" r="24130" b="14605"/>
+                <wp:wrapNone/>
+                <wp:docPr id="13" name="Rectángulo: esquinas redondeadas 13"/>
+                <wp:cNvGraphicFramePr/>
+                <a:graphic xmlns:a="http://schemas.openxmlformats.org/drawingml/2006/main">
+                  <a:graphicData uri="http://schemas.microsoft.com/office/word/2010/wordprocessingShape">
+                    <wps:wsp>
+                      <wps:cNvSpPr/>
+                      <wps:spPr>
+                        <a:xfrm>
+                          <a:off x="0" y="0"/>
+                          <a:ext cx="1785620" cy="1146810"/>
+                        </a:xfrm>
+                        <a:prstGeom prst="roundRect">
+                          <a:avLst/>
+                        </a:prstGeom>
+                        <a:noFill/>
+                        <a:ln>
+                          <a:solidFill>
+                            <a:schemeClr val="tx1"/>
+                          </a:solidFill>
+                          <a:prstDash val="sysDot"/>
+                        </a:ln>
+                      </wps:spPr>
+                      <wps:style>
+                        <a:lnRef idx="2">
+                          <a:schemeClr val="accent1">
+                            <a:shade val="15000"/>
+                          </a:schemeClr>
+                        </a:lnRef>
+                        <a:fillRef idx="1">
+                          <a:schemeClr val="accent1"/>
+                        </a:fillRef>
+                        <a:effectRef idx="0">
+                          <a:schemeClr val="accent1"/>
+                        </a:effectRef>
+                        <a:fontRef idx="minor">
+                          <a:schemeClr val="lt1"/>
+                        </a:fontRef>
+                      </wps:style>
+                      <wps:bodyPr rot="0" spcFirstLastPara="0" vertOverflow="clip" horzOverflow="clip" vert="horz" wrap="square" lIns="91440" tIns="45720" rIns="91440" bIns="45720" numCol="1" spcCol="0" rtlCol="0" fromWordArt="0" anchor="ctr" anchorCtr="0" forceAA="0" compatLnSpc="1">
+                        <a:prstTxWarp prst="textNoShape">
+                          <a:avLst/>
+                        </a:prstTxWarp>
+                        <a:noAutofit/>
+                      </wps:bodyPr>
+                    </wps:wsp>
+                  </a:graphicData>
+                </a:graphic>
+                <wp14:sizeRelH relativeFrom="margin">
+                  <wp14:pctWidth>0</wp14:pctWidth>
+                </wp14:sizeRelH>
+                <wp14:sizeRelV relativeFrom="margin">
+                  <wp14:pctHeight>0</wp14:pctHeight>
+                </wp14:sizeRelV>
+              </wp:anchor>
+            </w:drawing>
+          </mc:Choice>
+          <mc:Fallback>
+            <w:pict>
+              <v:roundrect w14:anchorId="37FFBE1E" id="Rectángulo: esquinas redondeadas 13" o:spid="_x0000_s1026" style="position:absolute;margin-left:6.1pt;margin-top:27.15pt;width:140.6pt;height:90.35pt;z-index:251665408;visibility:visible;mso-wrap-style:square;mso-width-percent:0;mso-height-percent:0;mso-wrap-distance-left:9pt;mso-wrap-distance-top:0;mso-wrap-distance-right:9pt;mso-wrap-distance-bottom:0;mso-position-horizontal:absolute;mso-position-horizontal-relative:page;mso-position-vertical:absolute;mso-position-vertical-relative:page;mso-width-percent:0;mso-height-percent:0;mso-width-relative:margin;mso-height-relative:margin;v-text-anchor:middle" arcsize="10923f" o:gfxdata="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" filled="f" strokecolor="black [3213]" strokeweight="1pt">
+                <v:stroke dashstyle="1 1" joinstyle="miter"/>
+                <w10:wrap anchorx="page" anchory="page"/>
+              </v:roundrect>
+            </w:pict>
+          </mc:Fallback>
+        </mc:AlternateContent>
+      </w:r>
+    </w:p>
+    <w:p>
+      <w:pPr>
+        <w:pStyle w:val="Sinespaciado"/>
+        <w:jc w:val="center"/>
+        <w:rPr>
+          <w:sz w:val="18"/>
+          <w:szCs w:val="18"/>
+          <w:u w:val="single"/>
+        </w:rPr>
+      </w:pPr>
+      <w:r>
+        <w:rPr>
+          <w:sz w:val="18"/>
+          <w:szCs w:val="18"/>
+        </w:rPr>
+        <w:t>{{QRCode2}}</w:t>
+      </w:r>
+    </w:p>
+    <w:p>
+      <w:pPr>
+        <w:pStyle w:val="Sinespaciado"/>
+        <w:jc w:val="center"/>
+        <w:rPr>
+          <w:b/>
+          <w:bCs/>
+        </w:rPr>
+      </w:pPr>
+      <w:r>
+        <w:rPr>
+          <w:b/>
+          <w:bCs/>
+          <w:sz w:val="18"/>
+          <w:szCs w:val="18"/>
+        </w:rPr>
+        <w:t>EMVEPRO C.A</w:t>
+      </w:r>
+      <w:r>
+        <w:rPr>
+          <w:b/>
+          <w:bCs/>
+        </w:rPr>
+        <w:t>.</w:t>
+      </w:r>
+    </w:p>
+    <w:p>
+      <w:pPr>
+        <w:tabs>
+          <w:tab w:val="left" w:pos="2955"/>
+        </w:tabs>
+        <w:spacing w:after="0" w:line="240" w:lineRule="auto"/>
+        <w:ind w:left="-426" w:right="-403"/>
+        <w:jc w:val="center"/>
+        <w:rPr>
+          <w:b/>
+          <w:bCs/>
+          <w:sz w:val="14"/>
+          <w:szCs w:val="14"/>
+        </w:rPr>
+      </w:pPr>
+      <w:r>
+        <w:rPr>
+          <w:b/>
+          <w:bCs/>
+          <w:sz w:val="14"/>
+          <w:szCs w:val="14"/>
+        </w:rPr>
+        <w:t>Distribución de Producción e Insumos</w:t>
+      </w:r>
+    </w:p>
+    <w:p>
+      <w:pPr>
+        <w:tabs>
+          <w:tab w:val="left" w:pos="2955"/>
+        </w:tabs>
+        <w:spacing w:after="0" w:line="240" w:lineRule="auto"/>
+        <w:jc w:val="center"/>
+        <w:rPr>
+          <w:b/>
+          <w:bCs/>
+          <w:sz w:val="14"/>
+          <w:szCs w:val="14"/>
+        </w:rPr>
+      </w:pPr>
+      <w:r>
+        <w:rPr>
+          <w:b/>
+          <w:bCs/>
+          <w:sz w:val="14"/>
+          <w:szCs w:val="14"/>
+        </w:rPr>
+        <w:t>BIENES NACIONALES</w:t>
+      </w:r>
+    </w:p>
+    <w:p>
+      <w:pPr>
+        <w:tabs>
+          <w:tab w:val="left" w:pos="2955"/>
+        </w:tabs>
+        <w:spacing w:after="0" w:line="240" w:lineRule="auto"/>
+        <w:jc w:val="center"/>
+        <w:rPr>
+          <w:b/>
+          <w:bCs/>
+          <w:u w:val="single"/>
+        </w:rPr>
+      </w:pPr>
+      <w:proofErr w:type="spellStart"/>
+      <w:r>
+        <w:rPr>
+          <w:b/>
+          <w:bCs/>
+        </w:rPr>
+        <w:t>N°</w:t>
+      </w:r>
+      <w:proofErr w:type="spellEnd"/>
+      <w:r>
+        <w:rPr>
+          <w:b/>
+          <w:bCs/>
+        </w:rPr>
+        <w:t xml:space="preserve"> {{ID}}</w:t>
+      </w:r>
+    </w:p>
+    <w:p>
+      <w:pPr>
+        <w:tabs>
+          <w:tab w:val="left" w:pos="2955"/>
+        </w:tabs>
+        <w:ind w:left="-709"/>
+        <w:rPr>
+          <w:b/>
+          <w:bCs/>
+        </w:rPr>
+      </w:pPr>
+    </w:p>
+    <w:p>
+      <w:pPr>
+        <w:pStyle w:val="Sinespaciado"/>
+        <w:rPr>
+          <w:b/>
+          <w:bCs/>
+        </w:rPr>
+      </w:pPr>
+    </w:p>
+    <w:p>
+      <w:pPr>
+        <w:tabs>
+          <w:tab w:val="left" w:pos="2955"/>
+        </w:tabs>
+        <w:rPr>
+          <w:sz w:val="20"/>
+          <w:szCs w:val="20"/>
+        </w:rPr>
+      </w:pPr>
+      <w:r>
+        <w:rPr>
+          <w:b/>
+          <w:bCs/>
+          <w:noProof/>
+        </w:rPr>
+        <mc:AlternateContent>
+          <mc:Choice Requires="wpg">
+            <w:drawing>
+              <wp:anchor distT="0" distB="0" distL="114300" distR="114300" simplePos="0" relativeHeight="251663360" behindDoc="0" locked="0" layoutInCell="1" allowOverlap="1" wp14:anchorId="4AD36173" wp14:editId="2A4E52FE">
+                <wp:simplePos x="0" y="0"/>
+                <wp:positionH relativeFrom="column">
+                  <wp:posOffset>1817444</wp:posOffset>
+                </wp:positionH>
+                <wp:positionV relativeFrom="paragraph">
+                  <wp:posOffset>222984</wp:posOffset>
+                </wp:positionV>
+                <wp:extent cx="1905000" cy="1163782"/>
+                <wp:effectExtent l="0" t="0" r="19050" b="17780"/>
+                <wp:wrapNone/>
+                <wp:docPr id="23" name="Grupo 23"/>
+                <wp:cNvGraphicFramePr/>
+                <a:graphic xmlns:a="http://schemas.openxmlformats.org/drawingml/2006/main">
+                  <a:graphicData uri="http://schemas.microsoft.com/office/word/2010/wordprocessingGroup">
+                    <wpg:wgp>
+                      <wpg:cNvGrpSpPr/>
+                      <wpg:grpSpPr>
+                        <a:xfrm>
+                          <a:off x="0" y="0"/>
+                          <a:ext cx="1905000" cy="1163782"/>
+                          <a:chOff x="0" y="0"/>
+                          <a:chExt cx="1905000" cy="1163782"/>
+                        </a:xfrm>
+                      </wpg:grpSpPr>
+                      <wps:wsp>
+                        <wps:cNvPr id="24" name="Rectángulo: esquinas redondeadas 3"/>
+                        <wps:cNvSpPr/>
+                        <wps:spPr>
+                          <a:xfrm>
+                            <a:off x="0" y="0"/>
+                            <a:ext cx="1905000" cy="1163782"/>
+                          </a:xfrm>
+                          <a:prstGeom prst="roundRect">
+                            <a:avLst/>
+                          </a:prstGeom>
+                          <a:noFill/>
+                          <a:ln>
+                            <a:solidFill>
+                              <a:schemeClr val="tx1"/>
+                            </a:solidFill>
+                            <a:prstDash val="dash"/>
+                          </a:ln>
+                        </wps:spPr>
+                        <wps:style>
+                          <a:lnRef idx="2">
+                            <a:schemeClr val="accent1">
+                              <a:shade val="15000"/>
+                            </a:schemeClr>
+                          </a:lnRef>
+                          <a:fillRef idx="1">
+                            <a:schemeClr val="accent1"/>
+                          </a:fillRef>
+                          <a:effectRef idx="0">
+                            <a:schemeClr val="accent1"/>
+                          </a:effectRef>
+                          <a:fontRef idx="minor">
+                            <a:schemeClr val="lt1"/>
+                          </a:fontRef>
+                        </wps:style>
+                        <wps:bodyPr rot="0" spcFirstLastPara="0" vertOverflow="overflow" horzOverflow="overflow" vert="horz" wrap="square" lIns="91440" tIns="45720" rIns="91440" bIns="45720" numCol="1" spcCol="0" rtlCol="0" fromWordArt="0" anchor="ctr" anchorCtr="0" forceAA="0" compatLnSpc="1">
+                          <a:prstTxWarp prst="textNoShape">
+                            <a:avLst/>
+                          </a:prstTxWarp>
+                          <a:noAutofit/>
+                        </wps:bodyPr>
+                      </wps:wsp>
+                      <pic:pic xmlns:pic="http://schemas.openxmlformats.org/drawingml/2006/picture">
+                        <pic:nvPicPr>
+                          <pic:cNvPr id="25" name="Imagen 25"/>
+                          <pic:cNvPicPr>
+                            <a:picLocks noChangeAspect="1"/>
+                          </pic:cNvPicPr>
+                        </pic:nvPicPr>
+                        <pic:blipFill rotWithShape="1">
+                          <a:blip r:embed="rId7" cstate="print">
                             <a:alphaModFix amt="26000"/>
                             <a:extLst>
                               <a:ext uri="{28A0092B-C50C-407E-A947-70E740481C1C}">
@@ -1487,31 +2243,12 @@
           </mc:Choice>
           <mc:Fallback>
             <w:pict>
-              <v:group w14:anchorId="7EDB918B" id="Grupo 3" o:spid="_x0000_s1026" style="position:absolute;margin-left:143.1pt;margin-top:17.55pt;width:150pt;height:91.65pt;z-index:251657215" coordsize="19050,11637" o:gfxdata="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">
-                <v:roundrect id="Rectángulo: esquinas redondeadas 3" o:spid="_x0000_s1027" style="position:absolute;width:19050;height:11637;visibility:visible;mso-wrap-style:square;v-text-anchor:middle" arcsize="10923f" o:gfxdata="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" filled="f" strokecolor="black [3213]" strokeweight="1pt">
+              <v:group w14:anchorId="2B6DBD36" id="Grupo 23" o:spid="_x0000_s1026" style="position:absolute;margin-left:143.1pt;margin-top:17.55pt;width:150pt;height:91.65pt;z-index:251663360" coordsize="19050,11637" o:gfxdata="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">
+                <v:roundrect id="Rectángulo: esquinas redondeadas 3" o:spid="_x0000_s1027" style="position:absolute;width:19050;height:11637;visibility:visible;mso-wrap-style:square;v-text-anchor:middle" arcsize="10923f" o:gfxdata="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" filled="f" strokecolor="black [3213]" strokeweight="1pt">
                   <v:stroke dashstyle="dash" joinstyle="miter"/>
                 </v:roundrect>
-                <v:shapetype id="_x0000_t75" coordsize="21600,21600" o:spt="75" o:preferrelative="t" path="m@4@5l@4@11@9@11@9@5xe" filled="f" stroked="f">
-                  <v:stroke joinstyle="miter"/>
-                  <v:formulas>
-                    <v:f eqn="if lineDrawn pixelLineWidth 0"/>
-                    <v:f eqn="sum @0 1 0"/>
-                    <v:f eqn="sum 0 0 @1"/>
-                    <v:f eqn="prod @2 1 2"/>
-                    <v:f eqn="prod @3 21600 pixelWidth"/>
-                    <v:f eqn="prod @3 21600 pixelHeight"/>
-                    <v:f eqn="sum @0 0 1"/>
-                    <v:f eqn="prod @6 1 2"/>
-                    <v:f eqn="prod @7 21600 pixelWidth"/>
-                    <v:f eqn="sum @8 21600 0"/>
-                    <v:f eqn="prod @7 21600 pixelHeight"/>
-                    <v:f eqn="sum @10 21600 0"/>
-                  </v:formulas>
-                  <v:path o:extrusionok="f" gradientshapeok="t" o:connecttype="rect"/>
-                  <o:lock v:ext="edit" aspectratio="t"/>
-                </v:shapetype>
-                <v:shape id="Imagen 2" o:spid="_x0000_s1028" type="#_x0000_t75" style="position:absolute;left:356;top:712;width:18427;height:10916;visibility:visible;mso-wrap-style:square" o:gfxdata="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">
-                  <v:imagedata r:id="rId7" o:title="" croptop="6800f" cropbottom="18486f" cropleft="5747f" cropright="3935f"/>
+                <v:shape id="Imagen 25" o:spid="_x0000_s1028" type="#_x0000_t75" style="position:absolute;left:356;top:712;width:18427;height:10916;visibility:visible;mso-wrap-style:square" o:gfxdata="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">
+                  <v:imagedata r:id="rId8" o:title="" croptop="6800f" cropbottom="18486f" cropleft="5747f" cropright="3935f"/>
                 </v:shape>
               </v:group>
             </w:pict>
@@ -1519,271 +2256,12 @@
         </mc:AlternateContent>
       </w:r>
     </w:p>
-    <w:p>
-      <w:pPr>
-        <w:pStyle w:val="Sinespaciado"/>
-        <w:jc w:val="center"/>
-        <w:rPr>
-          <w:sz w:val="18"/>
-          <w:szCs w:val="18"/>
-          <w:u w:val="single"/>
-        </w:rPr>
-      </w:pPr>
-      <w:r>
-        <w:rPr>
-          <w:sz w:val="18"/>
-          <w:szCs w:val="18"/>
-        </w:rPr>
-        <w:t>{{QRCode2}}</w:t>
-      </w:r>
-    </w:p>
-    <w:p>
-      <w:pPr>
-        <w:pStyle w:val="Sinespaciado"/>
-        <w:jc w:val="center"/>
-        <w:rPr>
-          <w:b/>
-          <w:bCs/>
-        </w:rPr>
-      </w:pPr>
-      <w:r>
-        <w:rPr>
-          <w:b/>
-          <w:bCs/>
-          <w:sz w:val="18"/>
-          <w:szCs w:val="18"/>
-        </w:rPr>
-        <w:t>EMVEPRO C.A</w:t>
-      </w:r>
-      <w:r>
-        <w:rPr>
-          <w:b/>
-          <w:bCs/>
-        </w:rPr>
-        <w:t>.</w:t>
-      </w:r>
-    </w:p>
-    <w:p>
-      <w:pPr>
-        <w:tabs>
-          <w:tab w:val="left" w:pos="2955"/>
-        </w:tabs>
-        <w:spacing w:after="0" w:line="240" w:lineRule="auto"/>
-        <w:jc w:val="center"/>
-        <w:rPr>
-          <w:b/>
-          <w:bCs/>
-          <w:sz w:val="14"/>
-          <w:szCs w:val="14"/>
-        </w:rPr>
-      </w:pPr>
-      <w:r>
-        <w:rPr>
-          <w:b/>
-          <w:bCs/>
-          <w:sz w:val="14"/>
-          <w:szCs w:val="14"/>
-        </w:rPr>
-        <w:t>Distribución de Producción e Insumos</w:t>
-      </w:r>
-    </w:p>
-    <w:p>
-      <w:pPr>
-        <w:tabs>
-          <w:tab w:val="left" w:pos="2955"/>
-        </w:tabs>
-        <w:spacing w:after="0" w:line="240" w:lineRule="auto"/>
-        <w:jc w:val="center"/>
-        <w:rPr>
-          <w:b/>
-          <w:bCs/>
-          <w:sz w:val="14"/>
-          <w:szCs w:val="14"/>
-        </w:rPr>
-      </w:pPr>
-      <w:r>
-        <w:rPr>
-          <w:b/>
-          <w:bCs/>
-          <w:sz w:val="14"/>
-          <w:szCs w:val="14"/>
-        </w:rPr>
-        <w:t>BIENES NACIONALES</w:t>
-      </w:r>
-    </w:p>
-    <w:p>
-      <w:pPr>
-        <w:tabs>
-          <w:tab w:val="left" w:pos="2955"/>
-        </w:tabs>
-        <w:spacing w:after="0" w:line="240" w:lineRule="auto"/>
-        <w:jc w:val="center"/>
-        <w:rPr>
-          <w:b/>
-          <w:bCs/>
-          <w:u w:val="single"/>
-        </w:rPr>
-      </w:pPr>
-      <w:proofErr w:type="spellStart"/>
-      <w:r>
-        <w:rPr>
-          <w:b/>
-          <w:bCs/>
-        </w:rPr>
-        <w:t>N°</w:t>
-      </w:r>
-      <w:proofErr w:type="spellEnd"/>
-      <w:r>
-        <w:rPr>
-          <w:b/>
-          <w:bCs/>
-        </w:rPr>
-        <w:t xml:space="preserve"> </w:t>
-      </w:r>
-      <w:r>
-        <w:rPr>
-          <w:b/>
-          <w:bCs/>
-        </w:rPr>
-        <w:t>{{ID}}</w:t>
-      </w:r>
-    </w:p>
-    <w:p>
-      <w:pPr>
-        <w:tabs>
-          <w:tab w:val="left" w:pos="2955"/>
-        </w:tabs>
-        <w:spacing w:after="0" w:line="240" w:lineRule="auto"/>
-        <w:jc w:val="center"/>
-        <w:rPr>
-          <w:b/>
-          <w:bCs/>
-        </w:rPr>
-      </w:pPr>
-    </w:p>
-    <w:p>
-      <w:pPr>
-        <w:rPr>
-          <w:sz w:val="20"/>
-          <w:szCs w:val="20"/>
-        </w:rPr>
-      </w:pPr>
-    </w:p>
-    <w:p>
-      <w:pPr>
-        <w:rPr>
-          <w:b/>
-          <w:bCs/>
-        </w:rPr>
-      </w:pPr>
-    </w:p>
-    <w:p>
-      <w:pPr>
-        <w:tabs>
-          <w:tab w:val="left" w:pos="2955"/>
-        </w:tabs>
-        <w:rPr>
-          <w:b/>
-          <w:bCs/>
-        </w:rPr>
-      </w:pPr>
-    </w:p>
-    <w:p>
-      <w:pPr>
-        <w:rPr>
-          <w:b/>
-          <w:bCs/>
-        </w:rPr>
-      </w:pPr>
-    </w:p>
-    <w:p>
-      <w:pPr>
-        <w:rPr>
-          <w:b/>
-          <w:bCs/>
-        </w:rPr>
-      </w:pPr>
-    </w:p>
-    <w:p>
-      <w:pPr>
-        <w:rPr>
-          <w:b/>
-          <w:bCs/>
-        </w:rPr>
-      </w:pPr>
-    </w:p>
-    <w:p>
-      <w:pPr>
-        <w:rPr>
-          <w:b/>
-          <w:bCs/>
-        </w:rPr>
-      </w:pPr>
-    </w:p>
-    <w:p>
-      <w:pPr>
-        <w:rPr>
-          <w:b/>
-          <w:bCs/>
-        </w:rPr>
-      </w:pPr>
-    </w:p>
-    <w:p>
-      <w:pPr>
-        <w:rPr>
-          <w:b/>
-          <w:bCs/>
-        </w:rPr>
-      </w:pPr>
-    </w:p>
-    <w:p>
-      <w:pPr>
-        <w:rPr>
-          <w:b/>
-          <w:bCs/>
-        </w:rPr>
-      </w:pPr>
-    </w:p>
-    <w:p>
-      <w:pPr>
-        <w:rPr>
-          <w:b/>
-          <w:bCs/>
-        </w:rPr>
-      </w:pPr>
-      <w:r>
-        <w:rPr>
-          <w:b/>
-          <w:bCs/>
-        </w:rPr>
-        <w:tab/>
-        <w:t>NOTA: Recortar la etiqueta por las líneas marcadas, y luego utilizarla para identificar el bien nacional antes de ubicar de forma física en la gerencia asignada.</w:t>
-      </w:r>
-    </w:p>
-    <w:p>
-      <w:pPr>
-        <w:rPr>
-          <w:sz w:val="20"/>
-          <w:szCs w:val="20"/>
-        </w:rPr>
-      </w:pPr>
-    </w:p>
-    <w:p>
-      <w:pPr>
-        <w:rPr>
-          <w:sz w:val="20"/>
-          <w:szCs w:val="20"/>
-        </w:rPr>
-      </w:pPr>
-    </w:p>
     <w:sectPr>
-      <w:headerReference w:type="default" r:id="rId8"/>
-      <w:footerReference w:type="default" r:id="rId9"/>
-      <w:pgSz w:w="12240" w:h="15840" w:code="1"/>
-      <w:pgMar w:top="1417" w:right="1701" w:bottom="993" w:left="1701" w:header="426" w:footer="345" w:gutter="0"/>
-      <w:cols w:space="720"/>
-      <w:formProt w:val="0"/>
-      <w:docGrid w:linePitch="360" w:charSpace="4096"/>
+      <w:pgSz w:w="3022" w:h="5760" w:code="257"/>
+      <w:pgMar w:top="142" w:right="720" w:bottom="720" w:left="720" w:header="709" w:footer="709" w:gutter="0"/>
+      <w:cols w:space="708"/>
+      <w:titlePg/>
+      <w:docGrid w:linePitch="360"/>
     </w:sectPr>
   </w:body>
 </w:document>
@@ -1923,7 +2401,7 @@
           <wp:extent cx="490137" cy="499127"/>
           <wp:effectExtent l="0" t="0" r="5715" b="0"/>
           <wp:wrapNone/>
-          <wp:docPr id="4" name="Imagen 4"/>
+          <wp:docPr id="9" name="Imagen 9"/>
           <wp:cNvGraphicFramePr>
             <a:graphicFrameLocks xmlns:a="http://schemas.openxmlformats.org/drawingml/2006/main" noChangeAspect="1"/>
           </wp:cNvGraphicFramePr>
@@ -1991,7 +2469,7 @@
           <wp:extent cx="6161964" cy="531495"/>
           <wp:effectExtent l="0" t="0" r="0" b="0"/>
           <wp:wrapNone/>
-          <wp:docPr id="826368028" name="Imagen 826368028"/>
+          <wp:docPr id="12" name="Imagen 12"/>
           <wp:cNvGraphicFramePr>
             <a:graphicFrameLocks xmlns:a="http://schemas.openxmlformats.org/drawingml/2006/main" noChangeAspect="1"/>
           </wp:cNvGraphicFramePr>
@@ -2960,4 +3438,16 @@
     </a:ext>
   </a:extLst>
 </a:theme>
+</file>
+
+<file path=customXml/item1.xml><?xml version="1.0" encoding="utf-8"?>
+<b:Sources xmlns:b="http://schemas.openxmlformats.org/officeDocument/2006/bibliography" xmlns="http://schemas.openxmlformats.org/officeDocument/2006/bibliography" SelectedStyle="\APASixthEditionOfficeOnline.xsl" StyleName="APA" Version="6"/>
+</file>
+
+<file path=customXml/itemProps1.xml><?xml version="1.0" encoding="utf-8"?>
+<ds:datastoreItem xmlns:ds="http://schemas.openxmlformats.org/officeDocument/2006/customXml" ds:itemID="{49A37DCC-5525-46CD-A715-44B84A254257}">
+  <ds:schemaRefs>
+    <ds:schemaRef ds:uri="http://schemas.openxmlformats.org/officeDocument/2006/bibliography"/>
+  </ds:schemaRefs>
+</ds:datastoreItem>
 </file>
</xml_diff>